<commit_message>
Atsakiau į du klausimus
</commit_message>
<xml_diff>
--- a/ARMv3_POWERPC.docx
+++ b/ARMv3_POWERPC.docx
@@ -145,6 +145,109 @@
         <w:pStyle w:val="Normal"/>
         <w:bidi w:val="0"/>
         <w:jc w:val="start"/>
+        <w:rPr>
+          <w:lang w:val="en-US"/>
+        </w:rPr>
+      </w:pPr>
+      <w:r>
+        <w:rPr>
+          <w:lang w:val="en-US"/>
+        </w:rPr>
+        <w:t>Ab</w:t>
+      </w:r>
+      <w:r>
+        <w:rPr>
+          <w:lang w:val="lt-LT"/>
+        </w:rPr>
+        <w:t>i Registrinės</w:t>
+      </w:r>
+      <w:r>
+        <w:rPr>
+          <w:lang w:val="en-US"/>
+        </w:rPr>
+        <w:t xml:space="preserve"> RISC </w:t>
+      </w:r>
+      <w:r>
+        <w:rPr>
+          <w:lang w:val="lt-LT"/>
+        </w:rPr>
+        <w:t>architektūros.</w:t>
+      </w:r>
+    </w:p>
+    <w:p>
+      <w:pPr>
+        <w:pStyle w:val="Normal"/>
+        <w:bidi w:val="0"/>
+        <w:jc w:val="start"/>
+        <w:rPr>
+          <w:lang w:val="lt-LT"/>
+        </w:rPr>
+      </w:pPr>
+      <w:r>
+        <w:rPr>
+          <w:lang w:val="lt-LT"/>
+        </w:rPr>
+        <w:t xml:space="preserve">Šaltiniai: </w:t>
+      </w:r>
+    </w:p>
+    <w:p>
+      <w:pPr>
+        <w:pStyle w:val="Normal"/>
+        <w:bidi w:val="0"/>
+        <w:jc w:val="start"/>
+        <w:rPr>
+          <w:lang w:val="en-US"/>
+        </w:rPr>
+      </w:pPr>
+      <w:r>
+        <w:rPr>
+          <w:lang w:val="lt-LT"/>
+        </w:rPr>
+        <w:t>https://en.wikipedia.org/wiki/ARM_architecture_family</w:t>
+      </w:r>
+      <w:r>
+        <w:rPr>
+          <w:lang w:val="en-US"/>
+        </w:rPr>
+        <w:t xml:space="preserve"> </w:t>
+      </w:r>
+    </w:p>
+    <w:p>
+      <w:pPr>
+        <w:pStyle w:val="Normal"/>
+        <w:bidi w:val="0"/>
+        <w:jc w:val="start"/>
+        <w:rPr>
+          <w:lang w:val="en-US"/>
+        </w:rPr>
+      </w:pPr>
+      <w:r>
+        <w:rPr>
+          <w:lang w:val="en-US"/>
+        </w:rPr>
+        <w:t>https://en.wikipedia.org/wiki/PowerPC</w:t>
+      </w:r>
+    </w:p>
+    <w:p>
+      <w:pPr>
+        <w:pStyle w:val="Normal"/>
+        <w:bidi w:val="0"/>
+        <w:jc w:val="start"/>
+        <w:rPr>
+          <w:lang w:val="en-US"/>
+        </w:rPr>
+      </w:pPr>
+      <w:r>
+        <w:rPr>
+          <w:lang w:val="en-US"/>
+        </w:rPr>
+      </w:r>
+    </w:p>
+    <w:p>
+      <w:pPr>
+        <w:pStyle w:val="Normal"/>
+        <w:bidi w:val="0"/>
+        <w:jc w:val="start"/>
         <w:rPr/>
       </w:pPr>
       <w:r>
@@ -166,6 +269,84 @@
       <w:r>
         <w:rPr/>
         <w:t>trijų adresų ar keturios adresų mašinos?</w:t>
+      </w:r>
+    </w:p>
+    <w:p>
+      <w:pPr>
+        <w:pStyle w:val="Normal"/>
+        <w:bidi w:val="0"/>
+        <w:jc w:val="start"/>
+        <w:rPr/>
+      </w:pPr>
+      <w:r>
+        <w:rPr/>
+      </w:r>
+    </w:p>
+    <w:p>
+      <w:pPr>
+        <w:pStyle w:val="Normal"/>
+        <w:bidi w:val="0"/>
+        <w:jc w:val="start"/>
+        <w:rPr/>
+      </w:pPr>
+      <w:r>
+        <w:rPr/>
+        <w:t>Abi trijų adresų.</w:t>
+      </w:r>
+    </w:p>
+    <w:p>
+      <w:pPr>
+        <w:pStyle w:val="Normal"/>
+        <w:bidi w:val="0"/>
+        <w:jc w:val="start"/>
+        <w:rPr/>
+      </w:pPr>
+      <w:r>
+        <w:rPr/>
+        <w:t xml:space="preserve">Šaltiniai: </w:t>
+      </w:r>
+    </w:p>
+    <w:p>
+      <w:pPr>
+        <w:pStyle w:val="Normal"/>
+        <w:bidi w:val="0"/>
+        <w:jc w:val="start"/>
+        <w:rPr/>
+      </w:pPr>
+      <w:hyperlink r:id="rId2">
+        <w:r>
+          <w:rPr>
+            <w:rStyle w:val="Hyperlink"/>
+          </w:rPr>
+          <w:t>http://www.home.marutan.net/arcemdocs/ARM-ARM-RevB.pdf</w:t>
+        </w:r>
+      </w:hyperlink>
+    </w:p>
+    <w:p>
+      <w:pPr>
+        <w:pStyle w:val="Normal"/>
+        <w:bidi w:val="0"/>
+        <w:jc w:val="start"/>
+        <w:rPr/>
+      </w:pPr>
+      <w:hyperlink r:id="rId3">
+        <w:r>
+          <w:rPr>
+            <w:rStyle w:val="Hyperlink"/>
+          </w:rPr>
+          <w:t>https://arcb.csc.ncsu.edu/~mueller/cluster/ps3/SDK3.0/docs/arch/PPC_Vers202_Book1_public.pdf</w:t>
+        </w:r>
+      </w:hyperlink>
+    </w:p>
+    <w:p>
+      <w:pPr>
+        <w:pStyle w:val="Normal"/>
+        <w:bidi w:val="0"/>
+        <w:jc w:val="start"/>
+        <w:rPr/>
+      </w:pPr>
+      <w:r>
+        <w:rPr/>
       </w:r>
     </w:p>
     <w:p>
@@ -1043,6 +1224,13 @@
       <w:sz w:val="24"/>
       <w:szCs w:val="24"/>
       <w:lang w:val="lt-LT" w:eastAsia="zh-CN" w:bidi="hi-IN"/>
+    </w:rPr>
+  </w:style>
+  <w:style w:type="character" w:styleId="Hyperlink">
+    <w:name w:val="Hyperlink"/>
+    <w:rPr>
+      <w:color w:val="000080"/>
+      <w:u w:val="single"/>
     </w:rPr>
   </w:style>
   <w:style w:type="paragraph" w:styleId="Heading">

</xml_diff>

<commit_message>
Atsakiau į dar du klausimus
</commit_message>
<xml_diff>
--- a/ARMv3_POWERPC.docx
+++ b/ARMv3_POWERPC.docx
@@ -7,14 +7,23 @@
         <w:pStyle w:val="Normal"/>
         <w:bidi w:val="0"/>
         <w:jc w:val="start"/>
-        <w:rPr/>
-      </w:pPr>
-      <w:r>
-        <w:rPr/>
+        <w:rPr>
+          <w:b/>
+          <w:bCs/>
+        </w:rPr>
+      </w:pPr>
+      <w:r>
+        <w:rPr>
+          <w:b/>
+          <w:bCs/>
+        </w:rPr>
         <w:t>1</w:t>
       </w:r>
       <w:r>
-        <w:rPr/>
+        <w:rPr>
+          <w:b/>
+          <w:bCs/>
+        </w:rPr>
         <w:t>. Kokia buvo elementinė kompiuterio/procesoriaus bazė (relės,</w:t>
       </w:r>
     </w:p>
@@ -23,10 +32,16 @@
         <w:pStyle w:val="Normal"/>
         <w:bidi w:val="0"/>
         <w:jc w:val="start"/>
-        <w:rPr/>
-      </w:pPr>
-      <w:r>
-        <w:rPr/>
+        <w:rPr>
+          <w:b/>
+          <w:bCs/>
+        </w:rPr>
+      </w:pPr>
+      <w:r>
+        <w:rPr>
+          <w:b/>
+          <w:bCs/>
+        </w:rPr>
         <w:t>vakuuminės lempos, tranzistoriai, magnetinės šerdys, integriniai</w:t>
       </w:r>
     </w:p>
@@ -35,10 +50,16 @@
         <w:pStyle w:val="Normal"/>
         <w:bidi w:val="0"/>
         <w:jc w:val="start"/>
-        <w:rPr/>
-      </w:pPr>
-      <w:r>
-        <w:rPr/>
+        <w:rPr>
+          <w:b/>
+          <w:bCs/>
+        </w:rPr>
+      </w:pPr>
+      <w:r>
+        <w:rPr>
+          <w:b/>
+          <w:bCs/>
+        </w:rPr>
         <w:t>grandynai (IC) – ar jie hibridiniai, mažo integracijos masto, Didelio</w:t>
       </w:r>
     </w:p>
@@ -47,10 +68,16 @@
         <w:pStyle w:val="Normal"/>
         <w:bidi w:val="0"/>
         <w:jc w:val="start"/>
-        <w:rPr/>
-      </w:pPr>
-      <w:r>
-        <w:rPr/>
+        <w:rPr>
+          <w:b/>
+          <w:bCs/>
+        </w:rPr>
+      </w:pPr>
+      <w:r>
+        <w:rPr>
+          <w:b/>
+          <w:bCs/>
+        </w:rPr>
         <w:t>integracijos masto (LSI), labai didelio integracijos masto (VLSI), ar</w:t>
       </w:r>
     </w:p>
@@ -59,10 +86,16 @@
         <w:pStyle w:val="Normal"/>
         <w:bidi w:val="0"/>
         <w:jc w:val="start"/>
-        <w:rPr/>
-      </w:pPr>
-      <w:r>
-        <w:rPr/>
+        <w:rPr>
+          <w:b/>
+          <w:bCs/>
+        </w:rPr>
+      </w:pPr>
+      <w:r>
+        <w:rPr>
+          <w:b/>
+          <w:bCs/>
+        </w:rPr>
         <w:t>tai buvo monokristaliniai šiuolaikiniai mikroprocesoriai)? Kokios buvo</w:t>
       </w:r>
     </w:p>
@@ -71,10 +104,16 @@
         <w:pStyle w:val="Normal"/>
         <w:bidi w:val="0"/>
         <w:jc w:val="start"/>
-        <w:rPr/>
-      </w:pPr>
-      <w:r>
-        <w:rPr/>
+        <w:rPr>
+          <w:b/>
+          <w:bCs/>
+        </w:rPr>
+      </w:pPr>
+      <w:r>
+        <w:rPr>
+          <w:b/>
+          <w:bCs/>
+        </w:rPr>
         <w:t>fizinės įrangos savybės (svoris, dydis, energijos suvartojimas)?</w:t>
       </w:r>
     </w:p>
@@ -94,14 +133,23 @@
         <w:pStyle w:val="Normal"/>
         <w:bidi w:val="0"/>
         <w:jc w:val="start"/>
-        <w:rPr/>
-      </w:pPr>
-      <w:r>
-        <w:rPr/>
+        <w:rPr>
+          <w:b/>
+          <w:bCs/>
+        </w:rPr>
+      </w:pPr>
+      <w:r>
+        <w:rPr>
+          <w:b/>
+          <w:bCs/>
+        </w:rPr>
         <w:t>2</w:t>
       </w:r>
       <w:r>
-        <w:rPr/>
+        <w:rPr>
+          <w:b/>
+          <w:bCs/>
+        </w:rPr>
         <w:t>. Kokio tipo architektūrą turėjo abu kompiuteriai? Ar jie buvo</w:t>
       </w:r>
     </w:p>
@@ -110,10 +158,16 @@
         <w:pStyle w:val="Normal"/>
         <w:bidi w:val="0"/>
         <w:jc w:val="start"/>
-        <w:rPr/>
-      </w:pPr>
-      <w:r>
-        <w:rPr/>
+        <w:rPr>
+          <w:b/>
+          <w:bCs/>
+        </w:rPr>
+      </w:pPr>
+      <w:r>
+        <w:rPr>
+          <w:b/>
+          <w:bCs/>
+        </w:rPr>
         <w:t>akumuliatoriniai, registriniai, stekiniai (dėklo architektūros),</w:t>
       </w:r>
     </w:p>
@@ -122,10 +176,16 @@
         <w:pStyle w:val="Normal"/>
         <w:bidi w:val="0"/>
         <w:jc w:val="start"/>
-        <w:rPr/>
-      </w:pPr>
-      <w:r>
-        <w:rPr/>
+        <w:rPr>
+          <w:b/>
+          <w:bCs/>
+        </w:rPr>
+      </w:pPr>
+      <w:r>
+        <w:rPr>
+          <w:b/>
+          <w:bCs/>
+        </w:rPr>
         <w:t>atmintis-į-atmintį architektūros arba kokios nors kitos architektūros?</w:t>
       </w:r>
     </w:p>
@@ -187,6 +247,21 @@
         <w:rPr>
           <w:lang w:val="lt-LT"/>
         </w:rPr>
+      </w:r>
+    </w:p>
+    <w:p>
+      <w:pPr>
+        <w:pStyle w:val="Normal"/>
+        <w:bidi w:val="0"/>
+        <w:jc w:val="start"/>
+        <w:rPr>
+          <w:lang w:val="lt-LT"/>
+        </w:rPr>
+      </w:pPr>
+      <w:r>
+        <w:rPr>
+          <w:lang w:val="lt-LT"/>
+        </w:rPr>
         <w:t xml:space="preserve">Šaltiniai: </w:t>
       </w:r>
     </w:p>
@@ -248,14 +323,23 @@
         <w:pStyle w:val="Normal"/>
         <w:bidi w:val="0"/>
         <w:jc w:val="start"/>
-        <w:rPr/>
-      </w:pPr>
-      <w:r>
-        <w:rPr/>
+        <w:rPr>
+          <w:b/>
+          <w:bCs/>
+        </w:rPr>
+      </w:pPr>
+      <w:r>
+        <w:rPr>
+          <w:b/>
+          <w:bCs/>
+        </w:rPr>
         <w:t>3</w:t>
       </w:r>
       <w:r>
-        <w:rPr/>
+        <w:rPr>
+          <w:b/>
+          <w:bCs/>
+        </w:rPr>
         <w:t>. Ar tai buvo beadresinės (stekinės), vieno adreso, dviejų adresų,</w:t>
       </w:r>
     </w:p>
@@ -264,10 +348,16 @@
         <w:pStyle w:val="Normal"/>
         <w:bidi w:val="0"/>
         <w:jc w:val="start"/>
-        <w:rPr/>
-      </w:pPr>
-      <w:r>
-        <w:rPr/>
+        <w:rPr>
+          <w:b/>
+          <w:bCs/>
+        </w:rPr>
+      </w:pPr>
+      <w:r>
+        <w:rPr>
+          <w:b/>
+          <w:bCs/>
+        </w:rPr>
         <w:t>trijų adresų ar keturios adresų mašinos?</w:t>
       </w:r>
     </w:p>
@@ -292,6 +382,17 @@
       <w:r>
         <w:rPr/>
         <w:t>Abi trijų adresų.</w:t>
+      </w:r>
+    </w:p>
+    <w:p>
+      <w:pPr>
+        <w:pStyle w:val="Normal"/>
+        <w:bidi w:val="0"/>
+        <w:jc w:val="start"/>
+        <w:rPr/>
+      </w:pPr>
+      <w:r>
+        <w:rPr/>
       </w:r>
     </w:p>
     <w:p>
@@ -365,14 +466,23 @@
         <w:pStyle w:val="Normal"/>
         <w:bidi w:val="0"/>
         <w:jc w:val="start"/>
-        <w:rPr/>
-      </w:pPr>
-      <w:r>
-        <w:rPr/>
+        <w:rPr>
+          <w:b/>
+          <w:bCs/>
+        </w:rPr>
+      </w:pPr>
+      <w:r>
+        <w:rPr>
+          <w:b/>
+          <w:bCs/>
+        </w:rPr>
         <w:t>4</w:t>
       </w:r>
       <w:r>
-        <w:rPr/>
+        <w:rPr>
+          <w:b/>
+          <w:bCs/>
+        </w:rPr>
         <w:t>. Kokie buvo registrai abiejose architektūrose? Ar šios architektūros</w:t>
       </w:r>
     </w:p>
@@ -381,10 +491,16 @@
         <w:pStyle w:val="Normal"/>
         <w:bidi w:val="0"/>
         <w:jc w:val="start"/>
-        <w:rPr/>
-      </w:pPr>
-      <w:r>
-        <w:rPr/>
+        <w:rPr>
+          <w:b/>
+          <w:bCs/>
+        </w:rPr>
+      </w:pPr>
+      <w:r>
+        <w:rPr>
+          <w:b/>
+          <w:bCs/>
+        </w:rPr>
         <w:t>iš viso turėjo registrus? Ar tai buvo bendrosios paskirties registrai,</w:t>
       </w:r>
     </w:p>
@@ -393,10 +509,16 @@
         <w:pStyle w:val="Normal"/>
         <w:bidi w:val="0"/>
         <w:jc w:val="start"/>
-        <w:rPr/>
-      </w:pPr>
-      <w:r>
-        <w:rPr/>
+        <w:rPr>
+          <w:b/>
+          <w:bCs/>
+        </w:rPr>
+      </w:pPr>
+      <w:r>
+        <w:rPr>
+          <w:b/>
+          <w:bCs/>
+        </w:rPr>
         <w:t>ar specializuoti registrai? Kiek registrų turėjo kiekviena</w:t>
       </w:r>
     </w:p>
@@ -405,10 +527,16 @@
         <w:pStyle w:val="Normal"/>
         <w:bidi w:val="0"/>
         <w:jc w:val="start"/>
-        <w:rPr/>
-      </w:pPr>
-      <w:r>
-        <w:rPr/>
+        <w:rPr>
+          <w:b/>
+          <w:bCs/>
+        </w:rPr>
+      </w:pPr>
+      <w:r>
+        <w:rPr>
+          <w:b/>
+          <w:bCs/>
+        </w:rPr>
         <w:t>architektūra?  Kokie buvo šių registrų duomenų pločiai? Kokia buvo</w:t>
       </w:r>
     </w:p>
@@ -417,10 +545,16 @@
         <w:pStyle w:val="Normal"/>
         <w:bidi w:val="0"/>
         <w:jc w:val="start"/>
-        <w:rPr/>
-      </w:pPr>
-      <w:r>
-        <w:rPr/>
+        <w:rPr>
+          <w:b/>
+          <w:bCs/>
+        </w:rPr>
+      </w:pPr>
+      <w:r>
+        <w:rPr>
+          <w:b/>
+          <w:bCs/>
+        </w:rPr>
         <w:t>specifinė registrų paskirtis?</w:t>
       </w:r>
     </w:p>
@@ -444,10 +578,478 @@
       </w:pPr>
       <w:r>
         <w:rPr/>
+        <w:t xml:space="preserve">POWERPC turi  </w:t>
+      </w:r>
+      <w:r>
+        <w:rPr>
+          <w:lang w:val="en-US"/>
+        </w:rPr>
+        <w:t>32 64 bit</w:t>
+      </w:r>
+      <w:r>
+        <w:rPr>
+          <w:lang w:val="lt-LT"/>
+        </w:rPr>
+        <w:t>ų</w:t>
+      </w:r>
+      <w:r>
+        <w:rPr>
+          <w:lang w:val="en-US"/>
+        </w:rPr>
+        <w:t xml:space="preserve"> bendros paskirties registrus </w:t>
+      </w:r>
+      <w:r>
+        <w:rPr>
+          <w:lang w:val="lt-LT"/>
+        </w:rPr>
+        <w:t>(GPR)</w:t>
+      </w:r>
+      <w:r>
+        <w:rPr>
+          <w:lang w:val="en-US"/>
+        </w:rPr>
+        <w:t>, 1 32 bit</w:t>
+      </w:r>
+      <w:r>
+        <w:rPr>
+          <w:lang w:val="lt-LT"/>
+        </w:rPr>
+        <w:t>ų</w:t>
+      </w:r>
+      <w:r>
+        <w:rPr>
+          <w:lang w:val="en-US"/>
+        </w:rPr>
+        <w:t xml:space="preserve"> “condition regis</w:t>
+      </w:r>
+      <w:r>
+        <w:rPr>
+          <w:lang w:val="lt-LT"/>
+        </w:rPr>
+        <w:t xml:space="preserve">ter“ (CR), </w:t>
+      </w:r>
+      <w:r>
+        <w:rPr>
+          <w:lang w:val="en-US"/>
+        </w:rPr>
+        <w:t xml:space="preserve">1 </w:t>
+      </w:r>
+      <w:r>
+        <w:rPr>
+          <w:lang w:val="en-US"/>
+        </w:rPr>
+        <w:t>64</w:t>
+      </w:r>
+      <w:r>
+        <w:rPr>
+          <w:lang w:val="en-US"/>
+        </w:rPr>
+        <w:t xml:space="preserve"> bit</w:t>
+      </w:r>
+      <w:r>
+        <w:rPr>
+          <w:lang w:val="lt-LT"/>
+        </w:rPr>
+        <w:t xml:space="preserve">ų „link register“ (LR), </w:t>
+      </w:r>
+      <w:r>
+        <w:rPr>
+          <w:lang w:val="en-US"/>
+        </w:rPr>
+        <w:t xml:space="preserve">1 </w:t>
+      </w:r>
+      <w:r>
+        <w:rPr>
+          <w:lang w:val="en-US"/>
+        </w:rPr>
+        <w:t xml:space="preserve">64 </w:t>
+      </w:r>
+      <w:r>
+        <w:rPr>
+          <w:lang w:val="en-US"/>
+        </w:rPr>
+        <w:t>bit</w:t>
+      </w:r>
+      <w:r>
+        <w:rPr>
+          <w:lang w:val="lt-LT"/>
+        </w:rPr>
+        <w:t xml:space="preserve">ų „count register“ (CTR), </w:t>
+      </w:r>
+      <w:r>
+        <w:rPr>
+          <w:lang w:val="en-US"/>
+        </w:rPr>
+        <w:t>1 64 bit</w:t>
+      </w:r>
+      <w:r>
+        <w:rPr>
+          <w:lang w:val="lt-LT"/>
+        </w:rPr>
+        <w:t xml:space="preserve">ų </w:t>
+      </w:r>
+      <w:r>
+        <w:rPr>
+          <w:lang w:val="en-US"/>
+        </w:rPr>
+        <w:t>“fixed-point exception register” “</w:t>
+      </w:r>
+      <w:r>
+        <w:rPr>
+          <w:lang w:val="lt-LT"/>
+        </w:rPr>
+        <w:t xml:space="preserve">XER“, </w:t>
+      </w:r>
+      <w:r>
+        <w:rPr>
+          <w:lang w:val="en-US"/>
+        </w:rPr>
+        <w:t>32 64 bit</w:t>
+      </w:r>
+      <w:r>
+        <w:rPr>
+          <w:lang w:val="lt-LT"/>
+        </w:rPr>
+        <w:t xml:space="preserve">ų „floating-point </w:t>
+      </w:r>
+      <w:r>
+        <w:rPr>
+          <w:lang w:val="lt-LT"/>
+        </w:rPr>
+        <w:t xml:space="preserve">register“ (FPR), </w:t>
+      </w:r>
+      <w:r>
+        <w:rPr>
+          <w:lang w:val="en-US"/>
+        </w:rPr>
+        <w:t>1 32 bit</w:t>
+      </w:r>
+      <w:r>
+        <w:rPr>
+          <w:lang w:val="lt-LT"/>
+        </w:rPr>
+        <w:t xml:space="preserve">ų </w:t>
+      </w:r>
+      <w:r>
+        <w:rPr>
+          <w:lang w:val="en-US"/>
+        </w:rPr>
+        <w:t>“f</w:t>
+      </w:r>
+      <w:r>
+        <w:rPr/>
+        <w:t>loating-</w:t>
+      </w:r>
+      <w:r>
+        <w:rPr>
+          <w:lang w:val="en-US"/>
+        </w:rPr>
+        <w:t>p</w:t>
+      </w:r>
+      <w:r>
+        <w:rPr/>
+        <w:t xml:space="preserve">oint </w:t>
+      </w:r>
+      <w:r>
+        <w:rPr>
+          <w:lang w:val="en-US"/>
+        </w:rPr>
+        <w:t>s</w:t>
+      </w:r>
+      <w:r>
+        <w:rPr/>
+        <w:t xml:space="preserve">tatus and </w:t>
+      </w:r>
+      <w:r>
+        <w:rPr>
+          <w:lang w:val="en-US"/>
+        </w:rPr>
+        <w:t>c</w:t>
+      </w:r>
+      <w:r>
+        <w:rPr/>
+        <w:t xml:space="preserve">ontrol </w:t>
+      </w:r>
+      <w:r>
+        <w:rPr>
+          <w:lang w:val="en-US"/>
+        </w:rPr>
+        <w:t>r</w:t>
+      </w:r>
+      <w:r>
+        <w:rPr/>
+        <w:t>egiste</w:t>
+      </w:r>
+      <w:r>
+        <w:rPr>
+          <w:lang w:val="en-US"/>
+        </w:rPr>
+        <w:t>r” (FPSCR).</w:t>
+      </w:r>
+    </w:p>
+    <w:p>
+      <w:pPr>
+        <w:pStyle w:val="Normal"/>
+        <w:bidi w:val="0"/>
+        <w:jc w:val="start"/>
+        <w:rPr>
+          <w:lang w:val="en-US"/>
+        </w:rPr>
+      </w:pPr>
+      <w:r>
+        <w:rPr>
+          <w:lang w:val="en-US"/>
+        </w:rPr>
+      </w:r>
+    </w:p>
+    <w:p>
+      <w:pPr>
+        <w:pStyle w:val="Normal"/>
+        <w:bidi w:val="0"/>
+        <w:jc w:val="start"/>
+        <w:rPr>
+          <w:lang w:val="en-US"/>
+        </w:rPr>
+      </w:pPr>
+      <w:r>
+        <w:rPr>
+          <w:lang w:val="en-US"/>
+        </w:rPr>
+        <w:t>ARMv3 turi 31 32 bit</w:t>
+      </w:r>
+      <w:r>
+        <w:rPr>
+          <w:lang w:val="lt-LT"/>
+        </w:rPr>
+        <w:t>ų registrą, tačiau vienu metu gali būti matomi tik</w:t>
+      </w:r>
+      <w:r>
+        <w:rPr>
+          <w:lang w:val="en-US"/>
+        </w:rPr>
+        <w:t xml:space="preserve"> 16 i</w:t>
+      </w:r>
+      <w:r>
+        <w:rPr>
+          <w:lang w:val="lt-LT"/>
+        </w:rPr>
+        <w:t>š jų, kiti naudojami pagreitinti išimčių apdorojimą. Iš</w:t>
+      </w:r>
+      <w:r>
+        <w:rPr>
+          <w:lang w:val="en-US"/>
+        </w:rPr>
+        <w:t xml:space="preserve"> 16 registr</w:t>
+      </w:r>
+      <w:r>
+        <w:rPr>
+          <w:lang w:val="lt-LT"/>
+        </w:rPr>
+        <w:t>ų:</w:t>
+      </w:r>
+      <w:r>
+        <w:rPr>
+          <w:lang w:val="en-US"/>
+        </w:rPr>
+        <w:t xml:space="preserve"> </w:t>
+      </w:r>
+      <w:r>
+        <w:rPr>
+          <w:lang w:val="lt-LT"/>
+        </w:rPr>
+        <w:t xml:space="preserve">yra </w:t>
+      </w:r>
+      <w:r>
+        <w:rPr>
+          <w:lang w:val="en-US"/>
+        </w:rPr>
+        <w:t>1 32 bit</w:t>
+      </w:r>
+      <w:r>
+        <w:rPr>
+          <w:lang w:val="lt-LT"/>
+        </w:rPr>
+        <w:t xml:space="preserve">ų „Program counter“ (PC) registrą, </w:t>
+      </w:r>
+      <w:r>
+        <w:rPr>
+          <w:lang w:val="en-US"/>
+        </w:rPr>
+        <w:t>1 32 bit</w:t>
+      </w:r>
+      <w:r>
+        <w:rPr>
+          <w:lang w:val="lt-LT"/>
+        </w:rPr>
+        <w:t xml:space="preserve">ų „Link register“ (LR) ir </w:t>
+      </w:r>
+      <w:r>
+        <w:rPr>
+          <w:lang w:val="en-US"/>
+        </w:rPr>
+        <w:t>14 32 bit</w:t>
+      </w:r>
+      <w:r>
+        <w:rPr>
+          <w:lang w:val="lt-LT"/>
+        </w:rPr>
+        <w:t>ų bendrosios paskirties registrų.</w:t>
+      </w:r>
+    </w:p>
+    <w:p>
+      <w:pPr>
+        <w:pStyle w:val="Normal"/>
+        <w:bidi w:val="0"/>
+        <w:jc w:val="start"/>
+        <w:rPr>
+          <w:lang w:val="lt-LT"/>
+        </w:rPr>
+      </w:pPr>
+      <w:r>
+        <w:rPr>
+          <w:lang w:val="lt-LT"/>
+        </w:rPr>
+      </w:r>
+    </w:p>
+    <w:p>
+      <w:pPr>
+        <w:pStyle w:val="Normal"/>
+        <w:bidi w:val="0"/>
+        <w:jc w:val="start"/>
+        <w:rPr/>
+      </w:pPr>
+      <w:r>
+        <w:rPr/>
+        <w:t xml:space="preserve">Šaltiniai: </w:t>
+      </w:r>
+    </w:p>
+    <w:p>
+      <w:pPr>
+        <w:pStyle w:val="Normal"/>
+        <w:bidi w:val="0"/>
+        <w:jc w:val="start"/>
+        <w:rPr/>
+      </w:pPr>
+      <w:hyperlink r:id="rId4">
+        <w:r>
+          <w:rPr>
+            <w:rStyle w:val="Hyperlink"/>
+          </w:rPr>
+          <w:t>http://www.home.marutan.net/arcemdocs/ARM-ARM-RevB.pdf</w:t>
+        </w:r>
+      </w:hyperlink>
+    </w:p>
+    <w:p>
+      <w:pPr>
+        <w:pStyle w:val="Normal"/>
+        <w:bidi w:val="0"/>
+        <w:jc w:val="start"/>
+        <w:rPr/>
+      </w:pPr>
+      <w:hyperlink r:id="rId5">
+        <w:r>
+          <w:rPr>
+            <w:rStyle w:val="Hyperlink"/>
+          </w:rPr>
+          <w:t>https://arcb.csc.ncsu.edu/~mueller/cluster/ps3/SDK3.0/docs/arch/PPC_Vers202_Book1_public.pdf</w:t>
+        </w:r>
+      </w:hyperlink>
+    </w:p>
+    <w:p>
+      <w:pPr>
+        <w:pStyle w:val="Normal"/>
+        <w:bidi w:val="0"/>
+        <w:jc w:val="start"/>
+        <w:rPr/>
+      </w:pPr>
+      <w:r>
+        <w:rPr/>
+      </w:r>
+    </w:p>
+    <w:p>
+      <w:pPr>
+        <w:pStyle w:val="Normal"/>
+        <w:bidi w:val="0"/>
+        <w:jc w:val="start"/>
+        <w:rPr/>
+      </w:pPr>
+      <w:r>
+        <w:rPr/>
+      </w:r>
+    </w:p>
+    <w:p>
+      <w:pPr>
+        <w:pStyle w:val="Normal"/>
+        <w:bidi w:val="0"/>
+        <w:jc w:val="start"/>
+        <w:rPr>
+          <w:b/>
+          <w:bCs/>
+        </w:rPr>
+      </w:pPr>
+      <w:r>
+        <w:rPr>
+          <w:b/>
+          <w:bCs/>
+        </w:rPr>
+      </w:r>
+    </w:p>
+    <w:p>
+      <w:pPr>
+        <w:pStyle w:val="Normal"/>
+        <w:bidi w:val="0"/>
+        <w:jc w:val="start"/>
+        <w:rPr>
+          <w:b/>
+          <w:bCs/>
+        </w:rPr>
+      </w:pPr>
+      <w:r>
+        <w:rPr>
+          <w:b/>
+          <w:bCs/>
+        </w:rPr>
+      </w:r>
+    </w:p>
+    <w:p>
+      <w:pPr>
+        <w:pStyle w:val="Normal"/>
+        <w:bidi w:val="0"/>
+        <w:jc w:val="start"/>
+        <w:rPr>
+          <w:b/>
+          <w:bCs/>
+        </w:rPr>
+      </w:pPr>
+      <w:r>
+        <w:rPr>
+          <w:b/>
+          <w:bCs/>
+        </w:rPr>
+      </w:r>
+    </w:p>
+    <w:p>
+      <w:pPr>
+        <w:pStyle w:val="Normal"/>
+        <w:bidi w:val="0"/>
+        <w:jc w:val="start"/>
+        <w:rPr>
+          <w:b/>
+          <w:bCs/>
+        </w:rPr>
+      </w:pPr>
+      <w:r>
+        <w:rPr>
+          <w:b/>
+          <w:bCs/>
+        </w:rPr>
         <w:t>5</w:t>
       </w:r>
       <w:r>
-        <w:rPr/>
+        <w:rPr>
+          <w:b/>
+          <w:bCs/>
+        </w:rPr>
         <w:t>. Ar požymių bitai buvo naudojami šiose architektūrose? Kokie</w:t>
       </w:r>
     </w:p>
@@ -456,10 +1058,16 @@
         <w:pStyle w:val="Normal"/>
         <w:bidi w:val="0"/>
         <w:jc w:val="start"/>
-        <w:rPr/>
-      </w:pPr>
-      <w:r>
-        <w:rPr/>
+        <w:rPr>
+          <w:b/>
+          <w:bCs/>
+        </w:rPr>
+      </w:pPr>
+      <w:r>
+        <w:rPr>
+          <w:b/>
+          <w:bCs/>
+        </w:rPr>
         <w:t>požymiai buvo naudojami?</w:t>
       </w:r>
     </w:p>
@@ -468,25 +1076,267 @@
         <w:pStyle w:val="Normal"/>
         <w:bidi w:val="0"/>
         <w:jc w:val="start"/>
-        <w:rPr/>
-      </w:pPr>
-      <w:r>
-        <w:rPr/>
-      </w:r>
-    </w:p>
-    <w:p>
-      <w:pPr>
-        <w:pStyle w:val="Normal"/>
-        <w:bidi w:val="0"/>
-        <w:jc w:val="start"/>
-        <w:rPr/>
-      </w:pPr>
-      <w:r>
-        <w:rPr/>
+        <w:rPr>
+          <w:b/>
+          <w:bCs/>
+        </w:rPr>
+      </w:pPr>
+      <w:r>
+        <w:rPr>
+          <w:b/>
+          <w:bCs/>
+        </w:rPr>
+      </w:r>
+    </w:p>
+    <w:p>
+      <w:pPr>
+        <w:pStyle w:val="Normal"/>
+        <w:bidi w:val="0"/>
+        <w:jc w:val="start"/>
+        <w:rPr>
+          <w:b w:val="false"/>
+          <w:bCs w:val="false"/>
+        </w:rPr>
+      </w:pPr>
+      <w:r>
+        <w:rPr>
+          <w:b w:val="false"/>
+          <w:bCs w:val="false"/>
+          <w:lang w:val="en-US"/>
+        </w:rPr>
+        <w:t xml:space="preserve">ARMv3 naudojami </w:t>
+      </w:r>
+      <w:r>
+        <w:rPr>
+          <w:b w:val="false"/>
+          <w:bCs w:val="false"/>
+          <w:lang w:val="lt-LT"/>
+        </w:rPr>
+        <w:t xml:space="preserve">šie požymių bitai: </w:t>
+      </w:r>
+    </w:p>
+    <w:p>
+      <w:pPr>
+        <w:pStyle w:val="Normal"/>
+        <w:bidi w:val="0"/>
+        <w:jc w:val="start"/>
+        <w:rPr>
+          <w:b w:val="false"/>
+          <w:bCs w:val="false"/>
+        </w:rPr>
+      </w:pPr>
+      <w:r>
+        <w:rPr>
+          <w:b w:val="false"/>
+          <w:bCs w:val="false"/>
+          <w:lang w:val="en-US"/>
+        </w:rPr>
+        <w:t>4</w:t>
+      </w:r>
+      <w:r>
+        <w:rPr>
+          <w:b w:val="false"/>
+          <w:bCs w:val="false"/>
+        </w:rPr>
+        <w:t xml:space="preserve"> „condition code flags“ (Negative, Zero, Carry, Overflow);</w:t>
+      </w:r>
+    </w:p>
+    <w:p>
+      <w:pPr>
+        <w:pStyle w:val="Normal"/>
+        <w:bidi w:val="0"/>
+        <w:jc w:val="start"/>
+        <w:rPr>
+          <w:b w:val="false"/>
+          <w:bCs w:val="false"/>
+        </w:rPr>
+      </w:pPr>
+      <w:r>
+        <w:rPr>
+          <w:b w:val="false"/>
+          <w:bCs w:val="false"/>
+        </w:rPr>
+        <w:t xml:space="preserve">2 „interrupt disable“ </w:t>
+      </w:r>
+      <w:r>
+        <w:rPr>
+          <w:b w:val="false"/>
+          <w:bCs w:val="false"/>
+        </w:rPr>
+        <w:t>bitai;</w:t>
+      </w:r>
+    </w:p>
+    <w:p>
+      <w:pPr>
+        <w:pStyle w:val="Normal"/>
+        <w:bidi w:val="0"/>
+        <w:jc w:val="start"/>
+        <w:rPr>
+          <w:b w:val="false"/>
+          <w:bCs w:val="false"/>
+        </w:rPr>
+      </w:pPr>
+      <w:r>
+        <w:rPr>
+          <w:b w:val="false"/>
+          <w:bCs w:val="false"/>
+        </w:rPr>
+        <w:t>5 bit</w:t>
+      </w:r>
+      <w:r>
+        <w:rPr>
+          <w:b w:val="false"/>
+          <w:bCs w:val="false"/>
+        </w:rPr>
+        <w:t>ai kurie koduoja procesoriaus rėžimą.</w:t>
+      </w:r>
+    </w:p>
+    <w:p>
+      <w:pPr>
+        <w:pStyle w:val="Normal"/>
+        <w:bidi w:val="0"/>
+        <w:jc w:val="start"/>
+        <w:rPr>
+          <w:b w:val="false"/>
+          <w:bCs w:val="false"/>
+        </w:rPr>
+      </w:pPr>
+      <w:r>
+        <w:rPr>
+          <w:b w:val="false"/>
+          <w:bCs w:val="false"/>
+        </w:rPr>
+      </w:r>
+    </w:p>
+    <w:p>
+      <w:pPr>
+        <w:pStyle w:val="Normal"/>
+        <w:bidi w:val="0"/>
+        <w:jc w:val="start"/>
+        <w:rPr>
+          <w:b w:val="false"/>
+          <w:bCs w:val="false"/>
+        </w:rPr>
+      </w:pPr>
+      <w:r>
+        <w:rPr>
+          <w:b w:val="false"/>
+          <w:bCs w:val="false"/>
+        </w:rPr>
+        <w:t>POWERPC požymių bitai nenaudojami.</w:t>
+      </w:r>
+    </w:p>
+    <w:p>
+      <w:pPr>
+        <w:pStyle w:val="Normal"/>
+        <w:bidi w:val="0"/>
+        <w:jc w:val="start"/>
+        <w:rPr>
+          <w:b w:val="false"/>
+          <w:bCs w:val="false"/>
+        </w:rPr>
+      </w:pPr>
+      <w:r>
+        <w:rPr>
+          <w:b w:val="false"/>
+          <w:bCs w:val="false"/>
+        </w:rPr>
+      </w:r>
+    </w:p>
+    <w:p>
+      <w:pPr>
+        <w:pStyle w:val="Normal"/>
+        <w:bidi w:val="0"/>
+        <w:jc w:val="start"/>
+        <w:rPr/>
+      </w:pPr>
+      <w:r>
+        <w:rPr/>
+        <w:t xml:space="preserve">Šaltiniai: </w:t>
+      </w:r>
+    </w:p>
+    <w:p>
+      <w:pPr>
+        <w:pStyle w:val="Normal"/>
+        <w:bidi w:val="0"/>
+        <w:jc w:val="start"/>
+        <w:rPr/>
+      </w:pPr>
+      <w:hyperlink r:id="rId6">
+        <w:r>
+          <w:rPr>
+            <w:rStyle w:val="Hyperlink"/>
+          </w:rPr>
+          <w:t>http://www.home.marutan.net/arcemdocs/ARM-ARM-RevB.pdf</w:t>
+        </w:r>
+      </w:hyperlink>
+    </w:p>
+    <w:p>
+      <w:pPr>
+        <w:pStyle w:val="Normal"/>
+        <w:bidi w:val="0"/>
+        <w:jc w:val="start"/>
+        <w:rPr/>
+      </w:pPr>
+      <w:hyperlink r:id="rId7">
+        <w:r>
+          <w:rPr>
+            <w:rStyle w:val="Hyperlink"/>
+          </w:rPr>
+          <w:t>https://arcb.csc.ncsu.edu/~mueller/cluster/ps3/SDK3.0/docs/arch/PPC_Vers202_Book1_public.pdf</w:t>
+        </w:r>
+      </w:hyperlink>
+    </w:p>
+    <w:p>
+      <w:pPr>
+        <w:pStyle w:val="Normal"/>
+        <w:bidi w:val="0"/>
+        <w:jc w:val="start"/>
+        <w:rPr/>
+      </w:pPr>
+      <w:r>
+        <w:rPr/>
+      </w:r>
+    </w:p>
+    <w:p>
+      <w:pPr>
+        <w:pStyle w:val="Normal"/>
+        <w:bidi w:val="0"/>
+        <w:jc w:val="start"/>
+        <w:rPr>
+          <w:b/>
+          <w:bCs/>
+        </w:rPr>
+      </w:pPr>
+      <w:r>
+        <w:rPr>
+          <w:b/>
+          <w:bCs/>
+        </w:rPr>
+      </w:r>
+    </w:p>
+    <w:p>
+      <w:pPr>
+        <w:pStyle w:val="Normal"/>
+        <w:bidi w:val="0"/>
+        <w:jc w:val="start"/>
+        <w:rPr>
+          <w:b/>
+          <w:bCs/>
+        </w:rPr>
+      </w:pPr>
+      <w:r>
+        <w:rPr>
+          <w:b/>
+          <w:bCs/>
+        </w:rPr>
         <w:t>6</w:t>
       </w:r>
       <w:r>
-        <w:rPr/>
+        <w:rPr>
+          <w:b/>
+          <w:bCs/>
+        </w:rPr>
         <w:t>. Koks buvo kiekvienos architektūros duomenų plotis (mašininis žodis)?</w:t>
       </w:r>
     </w:p>
@@ -506,14 +1356,23 @@
         <w:pStyle w:val="Normal"/>
         <w:bidi w:val="0"/>
         <w:jc w:val="start"/>
-        <w:rPr/>
-      </w:pPr>
-      <w:r>
-        <w:rPr/>
+        <w:rPr>
+          <w:b/>
+          <w:bCs/>
+        </w:rPr>
+      </w:pPr>
+      <w:r>
+        <w:rPr>
+          <w:b/>
+          <w:bCs/>
+        </w:rPr>
         <w:t>7</w:t>
       </w:r>
       <w:r>
-        <w:rPr/>
+        <w:rPr>
+          <w:b/>
+          <w:bCs/>
+        </w:rPr>
         <w:t>. Koks buvo kiekvienos sistemos atminties išdėstymas? Ar adresų buvo</w:t>
       </w:r>
     </w:p>
@@ -522,10 +1381,16 @@
         <w:pStyle w:val="Normal"/>
         <w:bidi w:val="0"/>
         <w:jc w:val="start"/>
-        <w:rPr/>
-      </w:pPr>
-      <w:r>
-        <w:rPr/>
+        <w:rPr>
+          <w:b/>
+          <w:bCs/>
+        </w:rPr>
+      </w:pPr>
+      <w:r>
+        <w:rPr>
+          <w:b/>
+          <w:bCs/>
+        </w:rPr>
         <w:t>erdvė ištisinė, ar ji buvo suskirstytas į segmentus, puslapius,</w:t>
       </w:r>
     </w:p>
@@ -534,10 +1399,16 @@
         <w:pStyle w:val="Normal"/>
         <w:bidi w:val="0"/>
         <w:jc w:val="start"/>
-        <w:rPr/>
-      </w:pPr>
-      <w:r>
-        <w:rPr/>
+        <w:rPr>
+          <w:b/>
+          <w:bCs/>
+        </w:rPr>
+      </w:pPr>
+      <w:r>
+        <w:rPr>
+          <w:b/>
+          <w:bCs/>
+        </w:rPr>
         <w:t>atminties į bankus? Koks buvo (efektyvus) adreso plotis? Koks buvo</w:t>
       </w:r>
     </w:p>
@@ -546,10 +1417,16 @@
         <w:pStyle w:val="Normal"/>
         <w:bidi w:val="0"/>
         <w:jc w:val="start"/>
-        <w:rPr/>
-      </w:pPr>
-      <w:r>
-        <w:rPr/>
+        <w:rPr>
+          <w:b/>
+          <w:bCs/>
+        </w:rPr>
+      </w:pPr>
+      <w:r>
+        <w:rPr>
+          <w:b/>
+          <w:bCs/>
+        </w:rPr>
         <w:t>maksimalus įmanomas atminties kiekis kiekvienoje sistemoje? Koks buvo</w:t>
       </w:r>
     </w:p>
@@ -558,10 +1435,16 @@
         <w:pStyle w:val="Normal"/>
         <w:bidi w:val="0"/>
         <w:jc w:val="start"/>
-        <w:rPr/>
-      </w:pPr>
-      <w:r>
-        <w:rPr/>
+        <w:rPr>
+          <w:b/>
+          <w:bCs/>
+        </w:rPr>
+      </w:pPr>
+      <w:r>
+        <w:rPr>
+          <w:b/>
+          <w:bCs/>
+        </w:rPr>
         <w:t>tipiškas atminties kiekis, su kuria sistema buvo naudojama?</w:t>
       </w:r>
     </w:p>
@@ -581,14 +1464,23 @@
         <w:pStyle w:val="Normal"/>
         <w:bidi w:val="0"/>
         <w:jc w:val="start"/>
-        <w:rPr/>
-      </w:pPr>
-      <w:r>
-        <w:rPr/>
+        <w:rPr>
+          <w:b/>
+          <w:bCs/>
+        </w:rPr>
+      </w:pPr>
+      <w:r>
+        <w:rPr>
+          <w:b/>
+          <w:bCs/>
+        </w:rPr>
         <w:t>8</w:t>
       </w:r>
       <w:r>
-        <w:rPr/>
+        <w:rPr>
+          <w:b/>
+          <w:bCs/>
+        </w:rPr>
         <w:t>. Ar buvo palaikoma virtualioji atmintis ir kaip? Ar virtuali atmintis</w:t>
       </w:r>
     </w:p>
@@ -597,10 +1489,16 @@
         <w:pStyle w:val="Normal"/>
         <w:bidi w:val="0"/>
         <w:jc w:val="start"/>
-        <w:rPr/>
-      </w:pPr>
-      <w:r>
-        <w:rPr/>
+        <w:rPr>
+          <w:b/>
+          <w:bCs/>
+        </w:rPr>
+      </w:pPr>
+      <w:r>
+        <w:rPr>
+          <w:b/>
+          <w:bCs/>
+        </w:rPr>
         <w:t>buvo realizuoti, naudojant puslapiavimą, segmentavimą, abu šiuos</w:t>
       </w:r>
     </w:p>
@@ -609,10 +1507,16 @@
         <w:pStyle w:val="Normal"/>
         <w:bidi w:val="0"/>
         <w:jc w:val="start"/>
-        <w:rPr/>
-      </w:pPr>
-      <w:r>
-        <w:rPr/>
+        <w:rPr>
+          <w:b/>
+          <w:bCs/>
+        </w:rPr>
+      </w:pPr>
+      <w:r>
+        <w:rPr>
+          <w:b/>
+          <w:bCs/>
+        </w:rPr>
         <w:t>mechanizmus?</w:t>
       </w:r>
     </w:p>
@@ -621,25 +1525,40 @@
         <w:pStyle w:val="Normal"/>
         <w:bidi w:val="0"/>
         <w:jc w:val="start"/>
-        <w:rPr/>
-      </w:pPr>
-      <w:r>
-        <w:rPr/>
-      </w:r>
-    </w:p>
-    <w:p>
-      <w:pPr>
-        <w:pStyle w:val="Normal"/>
-        <w:bidi w:val="0"/>
-        <w:jc w:val="start"/>
-        <w:rPr/>
-      </w:pPr>
-      <w:r>
-        <w:rPr/>
+        <w:rPr>
+          <w:b/>
+          <w:bCs/>
+        </w:rPr>
+      </w:pPr>
+      <w:r>
+        <w:rPr>
+          <w:b/>
+          <w:bCs/>
+        </w:rPr>
+      </w:r>
+    </w:p>
+    <w:p>
+      <w:pPr>
+        <w:pStyle w:val="Normal"/>
+        <w:bidi w:val="0"/>
+        <w:jc w:val="start"/>
+        <w:rPr>
+          <w:b/>
+          <w:bCs/>
+        </w:rPr>
+      </w:pPr>
+      <w:r>
+        <w:rPr>
+          <w:b/>
+          <w:bCs/>
+        </w:rPr>
         <w:t>9</w:t>
       </w:r>
       <w:r>
-        <w:rPr/>
+        <w:rPr>
+          <w:b/>
+          <w:bCs/>
+        </w:rPr>
         <w:t>. Kokia buvo kiekvienos architektūros komandų sistema (ISA)? Kiek</w:t>
       </w:r>
     </w:p>
@@ -648,10 +1567,16 @@
         <w:pStyle w:val="Normal"/>
         <w:bidi w:val="0"/>
         <w:jc w:val="start"/>
-        <w:rPr/>
-      </w:pPr>
-      <w:r>
-        <w:rPr/>
+        <w:rPr>
+          <w:b/>
+          <w:bCs/>
+        </w:rPr>
+      </w:pPr>
+      <w:r>
+        <w:rPr>
+          <w:b/>
+          <w:bCs/>
+        </w:rPr>
         <w:t>mašinos komandų turėjo kiekviena architektūra? Kokios buvo instrukcijų</w:t>
       </w:r>
     </w:p>
@@ -660,10 +1585,16 @@
         <w:pStyle w:val="Normal"/>
         <w:bidi w:val="0"/>
         <w:jc w:val="start"/>
-        <w:rPr/>
-      </w:pPr>
-      <w:r>
-        <w:rPr/>
+        <w:rPr>
+          <w:b/>
+          <w:bCs/>
+        </w:rPr>
+      </w:pPr>
+      <w:r>
+        <w:rPr>
+          <w:b/>
+          <w:bCs/>
+        </w:rPr>
         <w:t>(komandų) klasės?  Kokius instrukcijų formatus palaikė kiekviena</w:t>
       </w:r>
     </w:p>
@@ -672,10 +1603,16 @@
         <w:pStyle w:val="Normal"/>
         <w:bidi w:val="0"/>
         <w:jc w:val="start"/>
-        <w:rPr/>
-      </w:pPr>
-      <w:r>
-        <w:rPr/>
+        <w:rPr>
+          <w:b/>
+          <w:bCs/>
+        </w:rPr>
+      </w:pPr>
+      <w:r>
+        <w:rPr>
+          <w:b/>
+          <w:bCs/>
+        </w:rPr>
         <w:t>architektūra?  Pateikite 8–16 instrukcijų pavyzdžiai. Kokios komandos</w:t>
       </w:r>
     </w:p>
@@ -684,10 +1621,16 @@
         <w:pStyle w:val="Normal"/>
         <w:bidi w:val="0"/>
         <w:jc w:val="start"/>
-        <w:rPr/>
-      </w:pPr>
-      <w:r>
-        <w:rPr/>
+        <w:rPr>
+          <w:b/>
+          <w:bCs/>
+        </w:rPr>
+      </w:pPr>
+      <w:r>
+        <w:rPr>
+          <w:b/>
+          <w:bCs/>
+        </w:rPr>
         <w:t>buvo panašios abi architektūros? Kurios komandos skyrėsi?</w:t>
       </w:r>
     </w:p>
@@ -707,18 +1650,30 @@
         <w:pStyle w:val="Normal"/>
         <w:bidi w:val="0"/>
         <w:jc w:val="start"/>
-        <w:rPr/>
-      </w:pPr>
-      <w:r>
-        <w:rPr/>
+        <w:rPr>
+          <w:b/>
+          <w:bCs/>
+        </w:rPr>
+      </w:pPr>
+      <w:r>
+        <w:rPr>
+          <w:b/>
+          <w:bCs/>
+        </w:rPr>
         <w:t>1</w:t>
       </w:r>
       <w:r>
-        <w:rPr/>
+        <w:rPr>
+          <w:b/>
+          <w:bCs/>
+        </w:rPr>
         <w:t>0</w:t>
       </w:r>
       <w:r>
-        <w:rPr/>
+        <w:rPr>
+          <w:b/>
+          <w:bCs/>
+        </w:rPr>
         <w:t>. Kokius adresavimo būdus palaikė kiekviena architektūra?</w:t>
       </w:r>
     </w:p>
@@ -727,10 +1682,16 @@
         <w:pStyle w:val="Normal"/>
         <w:bidi w:val="0"/>
         <w:jc w:val="start"/>
-        <w:rPr/>
-      </w:pPr>
-      <w:r>
-        <w:rPr/>
+        <w:rPr>
+          <w:b/>
+          <w:bCs/>
+        </w:rPr>
+      </w:pPr>
+      <w:r>
+        <w:rPr>
+          <w:b/>
+          <w:bCs/>
+        </w:rPr>
         <w:t>Kurie režimai buvo panašūs, o kurie skyrėsi?</w:t>
       </w:r>
     </w:p>
@@ -750,18 +1711,30 @@
         <w:pStyle w:val="Normal"/>
         <w:bidi w:val="0"/>
         <w:jc w:val="start"/>
-        <w:rPr/>
-      </w:pPr>
-      <w:r>
-        <w:rPr/>
+        <w:rPr>
+          <w:b/>
+          <w:bCs/>
+        </w:rPr>
+      </w:pPr>
+      <w:r>
+        <w:rPr>
+          <w:b/>
+          <w:bCs/>
+        </w:rPr>
         <w:t>1</w:t>
       </w:r>
       <w:r>
-        <w:rPr/>
+        <w:rPr>
+          <w:b/>
+          <w:bCs/>
+        </w:rPr>
         <w:t>1</w:t>
       </w:r>
       <w:r>
-        <w:rPr/>
+        <w:rPr>
+          <w:b/>
+          <w:bCs/>
+        </w:rPr>
         <w:t>. Kokios buvo kiekvienos architektūros I/O galimybės?</w:t>
       </w:r>
     </w:p>
@@ -781,18 +1754,30 @@
         <w:pStyle w:val="Normal"/>
         <w:bidi w:val="0"/>
         <w:jc w:val="start"/>
-        <w:rPr/>
-      </w:pPr>
-      <w:r>
-        <w:rPr/>
+        <w:rPr>
+          <w:b/>
+          <w:bCs/>
+        </w:rPr>
+      </w:pPr>
+      <w:r>
+        <w:rPr>
+          <w:b/>
+          <w:bCs/>
+        </w:rPr>
         <w:t>1</w:t>
       </w:r>
       <w:r>
-        <w:rPr/>
+        <w:rPr>
+          <w:b/>
+          <w:bCs/>
+        </w:rPr>
         <w:t>2</w:t>
       </w:r>
       <w:r>
-        <w:rPr/>
+        <w:rPr>
+          <w:b/>
+          <w:bCs/>
+        </w:rPr>
         <w:t>. Ar buvo palaikomi pertraukimai? Kuo pertraukimų mechanizmai buvo</w:t>
       </w:r>
     </w:p>
@@ -801,10 +1786,16 @@
         <w:pStyle w:val="Normal"/>
         <w:bidi w:val="0"/>
         <w:jc w:val="start"/>
-        <w:rPr/>
-      </w:pPr>
-      <w:r>
-        <w:rPr/>
+        <w:rPr>
+          <w:b/>
+          <w:bCs/>
+        </w:rPr>
+      </w:pPr>
+      <w:r>
+        <w:rPr>
+          <w:b/>
+          <w:bCs/>
+        </w:rPr>
         <w:t>panašūs, kuo jie skyrėsi abiejose architektūrose?</w:t>
       </w:r>
     </w:p>
@@ -824,18 +1815,30 @@
         <w:pStyle w:val="Normal"/>
         <w:bidi w:val="0"/>
         <w:jc w:val="start"/>
-        <w:rPr/>
-      </w:pPr>
-      <w:r>
-        <w:rPr/>
+        <w:rPr>
+          <w:b/>
+          <w:bCs/>
+        </w:rPr>
+      </w:pPr>
+      <w:r>
+        <w:rPr>
+          <w:b/>
+          <w:bCs/>
+        </w:rPr>
         <w:t>1</w:t>
       </w:r>
       <w:r>
-        <w:rPr/>
+        <w:rPr>
+          <w:b/>
+          <w:bCs/>
+        </w:rPr>
         <w:t>3</w:t>
       </w:r>
       <w:r>
-        <w:rPr/>
+        <w:rPr>
+          <w:b/>
+          <w:bCs/>
+        </w:rPr>
         <w:t>. Kokius duomenų tipus palaikė kiekviena architektūra aparatūros</w:t>
       </w:r>
     </w:p>
@@ -844,10 +1847,16 @@
         <w:pStyle w:val="Normal"/>
         <w:bidi w:val="0"/>
         <w:jc w:val="start"/>
-        <w:rPr/>
-      </w:pPr>
-      <w:r>
-        <w:rPr/>
+        <w:rPr>
+          <w:b/>
+          <w:bCs/>
+        </w:rPr>
+      </w:pPr>
+      <w:r>
+        <w:rPr>
+          <w:b/>
+          <w:bCs/>
+        </w:rPr>
         <w:t>lygyje? Ar buvo palaikoma fiksuoto kablelio, slankiojo kablelio</w:t>
       </w:r>
     </w:p>
@@ -856,10 +1865,16 @@
         <w:pStyle w:val="Normal"/>
         <w:bidi w:val="0"/>
         <w:jc w:val="start"/>
-        <w:rPr/>
-      </w:pPr>
-      <w:r>
-        <w:rPr/>
+        <w:rPr>
+          <w:b/>
+          <w:bCs/>
+        </w:rPr>
+      </w:pPr>
+      <w:r>
+        <w:rPr>
+          <w:b/>
+          <w:bCs/>
+        </w:rPr>
         <w:t>aritmetika? Ar sveikieji skaičiai buvo koduojami kaip ženklas-dydis,</w:t>
       </w:r>
     </w:p>
@@ -868,10 +1883,16 @@
         <w:pStyle w:val="Normal"/>
         <w:bidi w:val="0"/>
         <w:jc w:val="start"/>
-        <w:rPr/>
-      </w:pPr>
-      <w:r>
-        <w:rPr/>
+        <w:rPr>
+          <w:b/>
+          <w:bCs/>
+        </w:rPr>
+      </w:pPr>
+      <w:r>
+        <w:rPr>
+          <w:b/>
+          <w:bCs/>
+        </w:rPr>
         <w:t>kaip vieneto papildinys (atvirkštinis kodas), dvejeto papildyti</w:t>
       </w:r>
     </w:p>
@@ -880,10 +1901,16 @@
         <w:pStyle w:val="Normal"/>
         <w:bidi w:val="0"/>
         <w:jc w:val="start"/>
-        <w:rPr/>
-      </w:pPr>
-      <w:r>
-        <w:rPr/>
+        <w:rPr>
+          <w:b/>
+          <w:bCs/>
+        </w:rPr>
+      </w:pPr>
+      <w:r>
+        <w:rPr>
+          <w:b/>
+          <w:bCs/>
+        </w:rPr>
         <w:t>(papildomas kodas)? Kokius kitus „egzotiškus“ duomenų tipus palaikė</w:t>
       </w:r>
     </w:p>
@@ -892,10 +1919,16 @@
         <w:pStyle w:val="Normal"/>
         <w:bidi w:val="0"/>
         <w:jc w:val="start"/>
-        <w:rPr/>
-      </w:pPr>
-      <w:r>
-        <w:rPr/>
+        <w:rPr>
+          <w:b/>
+          <w:bCs/>
+        </w:rPr>
+      </w:pPr>
+      <w:r>
+        <w:rPr>
+          <w:b/>
+          <w:bCs/>
+        </w:rPr>
         <w:t>architektūra (pvz. dešimtainius skaičius, kompleksinius skaičius ir</w:t>
       </w:r>
     </w:p>
@@ -904,10 +1937,16 @@
         <w:pStyle w:val="Normal"/>
         <w:bidi w:val="0"/>
         <w:jc w:val="start"/>
-        <w:rPr/>
-      </w:pPr>
-      <w:r>
-        <w:rPr/>
+        <w:rPr>
+          <w:b/>
+          <w:bCs/>
+        </w:rPr>
+      </w:pPr>
+      <w:r>
+        <w:rPr>
+          <w:b/>
+          <w:bCs/>
+        </w:rPr>
         <w:t>kt.)?</w:t>
       </w:r>
     </w:p>
@@ -927,18 +1966,30 @@
         <w:pStyle w:val="Normal"/>
         <w:bidi w:val="0"/>
         <w:jc w:val="start"/>
-        <w:rPr/>
-      </w:pPr>
-      <w:r>
-        <w:rPr/>
+        <w:rPr>
+          <w:b/>
+          <w:bCs/>
+        </w:rPr>
+      </w:pPr>
+      <w:r>
+        <w:rPr>
+          <w:b/>
+          <w:bCs/>
+        </w:rPr>
         <w:t>1</w:t>
       </w:r>
       <w:r>
-        <w:rPr/>
+        <w:rPr>
+          <w:b/>
+          <w:bCs/>
+        </w:rPr>
         <w:t>4</w:t>
       </w:r>
       <w:r>
-        <w:rPr/>
+        <w:rPr>
+          <w:b/>
+          <w:bCs/>
+        </w:rPr>
         <w:t>. Kokia buvo kiekvienos sistemos greitaveika? Kokie buvo taktinių</w:t>
       </w:r>
     </w:p>
@@ -947,10 +1998,16 @@
         <w:pStyle w:val="Normal"/>
         <w:bidi w:val="0"/>
         <w:jc w:val="start"/>
-        <w:rPr/>
-      </w:pPr>
-      <w:r>
-        <w:rPr/>
+        <w:rPr>
+          <w:b/>
+          <w:bCs/>
+        </w:rPr>
+      </w:pPr>
+      <w:r>
+        <w:rPr>
+          <w:b/>
+          <w:bCs/>
+        </w:rPr>
         <w:t>generatorių dažniai, vidutinis/mažiausias/didžiausias ciklų skaičius,</w:t>
       </w:r>
     </w:p>
@@ -959,10 +2016,16 @@
         <w:pStyle w:val="Normal"/>
         <w:bidi w:val="0"/>
         <w:jc w:val="start"/>
-        <w:rPr/>
-      </w:pPr>
-      <w:r>
-        <w:rPr/>
+        <w:rPr>
+          <w:b/>
+          <w:bCs/>
+        </w:rPr>
+      </w:pPr>
+      <w:r>
+        <w:rPr>
+          <w:b/>
+          <w:bCs/>
+        </w:rPr>
         <w:t>reikalingas kiekvienai komandai įvykdyti, vidutinė sistemos</w:t>
       </w:r>
     </w:p>
@@ -971,10 +2034,16 @@
         <w:pStyle w:val="Normal"/>
         <w:bidi w:val="0"/>
         <w:jc w:val="start"/>
-        <w:rPr/>
-      </w:pPr>
-      <w:r>
-        <w:rPr/>
+        <w:rPr>
+          <w:b/>
+          <w:bCs/>
+        </w:rPr>
+      </w:pPr>
+      <w:r>
+        <w:rPr>
+          <w:b/>
+          <w:bCs/>
+        </w:rPr>
         <w:t>greitaveika? Kuri sistema buvo našesnė? Koks buv kainos ir našumo</w:t>
       </w:r>
     </w:p>
@@ -983,10 +2052,16 @@
         <w:pStyle w:val="Normal"/>
         <w:bidi w:val="0"/>
         <w:jc w:val="start"/>
-        <w:rPr/>
-      </w:pPr>
-      <w:r>
-        <w:rPr/>
+        <w:rPr>
+          <w:b/>
+          <w:bCs/>
+        </w:rPr>
+      </w:pPr>
+      <w:r>
+        <w:rPr>
+          <w:b/>
+          <w:bCs/>
+        </w:rPr>
         <w:t>santykis?</w:t>
       </w:r>
     </w:p>
@@ -1006,18 +2081,30 @@
         <w:pStyle w:val="Normal"/>
         <w:bidi w:val="0"/>
         <w:jc w:val="start"/>
-        <w:rPr/>
-      </w:pPr>
-      <w:r>
-        <w:rPr/>
+        <w:rPr>
+          <w:b/>
+          <w:bCs/>
+        </w:rPr>
+      </w:pPr>
+      <w:r>
+        <w:rPr>
+          <w:b/>
+          <w:bCs/>
+        </w:rPr>
         <w:t>1</w:t>
       </w:r>
       <w:r>
-        <w:rPr/>
+        <w:rPr>
+          <w:b/>
+          <w:bCs/>
+        </w:rPr>
         <w:t>5</w:t>
       </w:r>
       <w:r>
-        <w:rPr/>
+        <w:rPr>
+          <w:b/>
+          <w:bCs/>
+        </w:rPr>
         <w:t>. Ar architektūros naudojo spartinančią atmintį? Jei taip, kokio</w:t>
       </w:r>
     </w:p>
@@ -1026,10 +2113,16 @@
         <w:pStyle w:val="Normal"/>
         <w:bidi w:val="0"/>
         <w:jc w:val="start"/>
-        <w:rPr/>
-      </w:pPr>
-      <w:r>
-        <w:rPr/>
+        <w:rPr>
+          <w:b/>
+          <w:bCs/>
+        </w:rPr>
+      </w:pPr>
+      <w:r>
+        <w:rPr>
+          <w:b/>
+          <w:bCs/>
+        </w:rPr>
         <w:t>dydžio?</w:t>
       </w:r>
     </w:p>
@@ -1049,18 +2142,30 @@
         <w:pStyle w:val="Normal"/>
         <w:bidi w:val="0"/>
         <w:jc w:val="start"/>
-        <w:rPr/>
-      </w:pPr>
-      <w:r>
-        <w:rPr/>
+        <w:rPr>
+          <w:b/>
+          <w:bCs/>
+        </w:rPr>
+      </w:pPr>
+      <w:r>
+        <w:rPr>
+          <w:b/>
+          <w:bCs/>
+        </w:rPr>
         <w:t>1</w:t>
       </w:r>
       <w:r>
-        <w:rPr/>
+        <w:rPr>
+          <w:b/>
+          <w:bCs/>
+        </w:rPr>
         <w:t>6</w:t>
       </w:r>
       <w:r>
-        <w:rPr/>
+        <w:rPr>
+          <w:b/>
+          <w:bCs/>
+        </w:rPr>
         <w:t>. Kokios buvo tipinės kiekvienos architektūros taikymo sritys? Kaip</w:t>
       </w:r>
     </w:p>
@@ -1069,10 +2174,16 @@
         <w:pStyle w:val="Normal"/>
         <w:bidi w:val="0"/>
         <w:jc w:val="start"/>
-        <w:rPr/>
-      </w:pPr>
-      <w:r>
-        <w:rPr/>
+        <w:rPr>
+          <w:b/>
+          <w:bCs/>
+        </w:rPr>
+      </w:pPr>
+      <w:r>
+        <w:rPr>
+          <w:b/>
+          <w:bCs/>
+        </w:rPr>
         <w:t>šios architektūros buvo naudojamos? Trumpai apibūdinkite (vienoje</w:t>
       </w:r>
     </w:p>
@@ -1081,10 +2192,16 @@
         <w:pStyle w:val="Normal"/>
         <w:bidi w:val="0"/>
         <w:jc w:val="start"/>
-        <w:rPr/>
-      </w:pPr>
-      <w:r>
-        <w:rPr/>
+        <w:rPr>
+          <w:b/>
+          <w:bCs/>
+        </w:rPr>
+      </w:pPr>
+      <w:r>
+        <w:rPr>
+          <w:b/>
+          <w:bCs/>
+        </w:rPr>
         <w:t>pastraipoje) vieną konkretų kiekvienos architektūros panaudojimo</w:t>
       </w:r>
     </w:p>
@@ -1093,10 +2210,16 @@
         <w:pStyle w:val="Normal"/>
         <w:bidi w:val="0"/>
         <w:jc w:val="start"/>
-        <w:rPr/>
-      </w:pPr>
-      <w:r>
-        <w:rPr/>
+        <w:rPr>
+          <w:b/>
+          <w:bCs/>
+        </w:rPr>
+      </w:pPr>
+      <w:r>
+        <w:rPr>
+          <w:b/>
+          <w:bCs/>
+        </w:rPr>
         <w:t>pavyzdį.</w:t>
       </w:r>
     </w:p>
@@ -1116,18 +2239,30 @@
         <w:pStyle w:val="Normal"/>
         <w:bidi w:val="0"/>
         <w:jc w:val="start"/>
-        <w:rPr/>
-      </w:pPr>
-      <w:r>
-        <w:rPr/>
+        <w:rPr>
+          <w:b/>
+          <w:bCs/>
+        </w:rPr>
+      </w:pPr>
+      <w:r>
+        <w:rPr>
+          <w:b/>
+          <w:bCs/>
+        </w:rPr>
         <w:t>1</w:t>
       </w:r>
       <w:r>
-        <w:rPr/>
+        <w:rPr>
+          <w:b/>
+          <w:bCs/>
+        </w:rPr>
         <w:t>7</w:t>
       </w:r>
       <w:r>
-        <w:rPr/>
+        <w:rPr>
+          <w:b/>
+          <w:bCs/>
+        </w:rPr>
         <w:t>. Kiek programinės įrangos buvo parašyta kiekvienai aptariamai</w:t>
       </w:r>
     </w:p>
@@ -1136,10 +2271,16 @@
         <w:pStyle w:val="Normal"/>
         <w:bidi w:val="0"/>
         <w:jc w:val="start"/>
-        <w:rPr/>
-      </w:pPr>
-      <w:r>
-        <w:rPr/>
+        <w:rPr>
+          <w:b/>
+          <w:bCs/>
+        </w:rPr>
+      </w:pPr>
+      <w:r>
+        <w:rPr>
+          <w:b/>
+          <w:bCs/>
+        </w:rPr>
         <w:t>architektūrai, ar ji (vis dar) prieinama, kur ji buvo naudojama? Kokie</w:t>
       </w:r>
     </w:p>
@@ -1148,10 +2289,16 @@
         <w:pStyle w:val="Normal"/>
         <w:bidi w:val="0"/>
         <w:jc w:val="start"/>
-        <w:rPr/>
-      </w:pPr>
-      <w:r>
-        <w:rPr/>
+        <w:rPr>
+          <w:b/>
+          <w:bCs/>
+        </w:rPr>
+      </w:pPr>
+      <w:r>
+        <w:rPr>
+          <w:b/>
+          <w:bCs/>
+        </w:rPr>
         <w:t>buvo prieinami kompiliatoriai ir programavimo įrankiai (derintojai,</w:t>
       </w:r>
     </w:p>
@@ -1160,10 +2307,16 @@
         <w:pStyle w:val="Normal"/>
         <w:bidi w:val="0"/>
         <w:jc w:val="start"/>
-        <w:rPr/>
-      </w:pPr>
-      <w:r>
-        <w:rPr/>
+        <w:rPr>
+          <w:b/>
+          <w:bCs/>
+        </w:rPr>
+      </w:pPr>
+      <w:r>
+        <w:rPr>
+          <w:b/>
+          <w:bCs/>
+        </w:rPr>
         <w:t>profiliuotojai, surinkėjai)? Kokios programinės įrangos bibliotekos</w:t>
       </w:r>
     </w:p>
@@ -1172,23 +2325,47 @@
         <w:pStyle w:val="Normal"/>
         <w:bidi w:val="0"/>
         <w:jc w:val="start"/>
-        <w:rPr/>
-      </w:pPr>
-      <w:r>
-        <w:rPr/>
+        <w:rPr>
+          <w:b/>
+          <w:bCs/>
+        </w:rPr>
+      </w:pPr>
+      <w:r>
+        <w:rPr>
+          <w:b/>
+          <w:bCs/>
+        </w:rPr>
         <w:t>buvo prieinamos?</w:t>
       </w:r>
     </w:p>
     <w:sectPr>
+      <w:footerReference w:type="default" r:id="rId8"/>
       <w:type w:val="nextPage"/>
       <w:pgSz w:w="11906" w:h="16838"/>
-      <w:pgMar w:left="1134" w:right="1134" w:gutter="0" w:header="0" w:top="1134" w:footer="0" w:bottom="1134"/>
+      <w:pgMar w:left="1134" w:right="1134" w:gutter="0" w:header="0" w:top="1134" w:footer="1134" w:bottom="1693"/>
       <w:pgNumType w:fmt="decimal"/>
       <w:formProt w:val="false"/>
       <w:textDirection w:val="lrTb"/>
     </w:sectPr>
   </w:body>
 </w:document>
+</file>
+
+<file path=word/footer1.xml><?xml version="1.0" encoding="utf-8"?>
+<w:ftr xmlns:o="urn:schemas-microsoft-com:office:office" xmlns:r="http://schemas.openxmlformats.org/officeDocument/2006/relationships" xmlns:v="urn:schemas-microsoft-com:vml" xmlns:w="http://schemas.openxmlformats.org/wordprocessingml/2006/main" xmlns:w10="urn:schemas-microsoft-com:office:word" xmlns:wp="http://schemas.openxmlformats.org/drawingml/2006/wordprocessingDrawing" xmlns:pic="http://schemas.openxmlformats.org/drawingml/2006/picture" xmlns:wps="http://schemas.microsoft.com/office/word/2010/wordprocessingShape" xmlns:wpg="http://schemas.microsoft.com/office/word/2010/wordprocessingGroup" xmlns:mc="http://schemas.openxmlformats.org/markup-compatibility/2006" xmlns:wp14="http://schemas.microsoft.com/office/word/2010/wordprocessingDrawing" xmlns:w14="http://schemas.microsoft.com/office/word/2010/wordml" xmlns:w15="http://schemas.microsoft.com/office/word/2012/wordml" mc:Ignorable="w14 wp14 w15">
+  <w:p>
+    <w:pPr>
+      <w:pStyle w:val="Footer"/>
+      <w:suppressLineNumbers/>
+      <w:bidi w:val="0"/>
+      <w:jc w:val="start"/>
+      <w:rPr/>
+    </w:pPr>
+    <w:r>
+      <w:rPr/>
+    </w:r>
+  </w:p>
+</w:ftr>
 </file>
 
 <file path=word/styles.xml><?xml version="1.0" encoding="utf-8"?>
@@ -1303,6 +2480,28 @@
       <w:sz w:val="20"/>
       <w:szCs w:val="20"/>
     </w:rPr>
+  </w:style>
+  <w:style w:type="paragraph" w:styleId="HeaderandFooter">
+    <w:name w:val="Header and Footer"/>
+    <w:basedOn w:val="Normal"/>
+    <w:qFormat/>
+    <w:pPr>
+      <w:suppressLineNumbers/>
+      <w:tabs>
+        <w:tab w:val="clear" w:pos="709"/>
+        <w:tab w:val="center" w:pos="4819" w:leader="none"/>
+        <w:tab w:val="right" w:pos="9638" w:leader="none"/>
+      </w:tabs>
+    </w:pPr>
+    <w:rPr/>
+  </w:style>
+  <w:style w:type="paragraph" w:styleId="Footer">
+    <w:name w:val="footer"/>
+    <w:basedOn w:val="HeaderandFooter"/>
+    <w:pPr>
+      <w:suppressLineNumbers/>
+    </w:pPr>
+    <w:rPr/>
   </w:style>
 </w:styles>
 </file>

</xml_diff>

<commit_message>
atsakiau į dar 3 klausimus
</commit_message>
<xml_diff>
--- a/ARMv3_POWERPC.docx
+++ b/ARMv3_POWERPC.docx
@@ -1904,6 +1904,57 @@
           <w:b/>
           <w:bCs/>
         </w:rPr>
+      </w:r>
+    </w:p>
+    <w:p>
+      <w:pPr>
+        <w:pStyle w:val="Normal"/>
+        <w:bidi w:val="0"/>
+        <w:jc w:val="start"/>
+        <w:rPr>
+          <w:b/>
+          <w:bCs/>
+        </w:rPr>
+      </w:pPr>
+      <w:r>
+        <w:rPr>
+          <w:b/>
+          <w:bCs/>
+        </w:rPr>
+      </w:r>
+    </w:p>
+    <w:p>
+      <w:pPr>
+        <w:pStyle w:val="Normal"/>
+        <w:bidi w:val="0"/>
+        <w:jc w:val="start"/>
+        <w:rPr>
+          <w:b/>
+          <w:bCs/>
+        </w:rPr>
+      </w:pPr>
+      <w:r>
+        <w:rPr>
+          <w:b/>
+          <w:bCs/>
+        </w:rPr>
+      </w:r>
+    </w:p>
+    <w:p>
+      <w:pPr>
+        <w:pStyle w:val="Normal"/>
+        <w:bidi w:val="0"/>
+        <w:jc w:val="start"/>
+        <w:rPr>
+          <w:b/>
+          <w:bCs/>
+        </w:rPr>
+      </w:pPr>
+      <w:r>
+        <w:rPr>
+          <w:b/>
+          <w:bCs/>
+        </w:rPr>
         <w:t>1</w:t>
       </w:r>
       <w:r>
@@ -1944,6 +1995,167 @@
         <w:pStyle w:val="Normal"/>
         <w:bidi w:val="0"/>
         <w:jc w:val="start"/>
+        <w:rPr>
+          <w:b/>
+          <w:bCs/>
+        </w:rPr>
+      </w:pPr>
+      <w:r>
+        <w:rPr>
+          <w:b/>
+          <w:bCs/>
+        </w:rPr>
+      </w:r>
+    </w:p>
+    <w:p>
+      <w:pPr>
+        <w:pStyle w:val="Normal"/>
+        <w:bidi w:val="0"/>
+        <w:jc w:val="start"/>
+        <w:rPr/>
+      </w:pPr>
+      <w:r>
+        <w:rPr>
+          <w:b w:val="false"/>
+          <w:bCs w:val="false"/>
+          <w:lang w:val="en-US"/>
+        </w:rPr>
+        <w:t>ARMv3 palaik</w:t>
+      </w:r>
+      <w:r>
+        <w:rPr>
+          <w:b w:val="false"/>
+          <w:bCs w:val="false"/>
+          <w:lang w:val="lt-LT"/>
+        </w:rPr>
+        <w:t xml:space="preserve">o </w:t>
+      </w:r>
+      <w:r>
+        <w:rPr>
+          <w:b w:val="false"/>
+          <w:bCs w:val="false"/>
+          <w:lang w:val="en-US"/>
+        </w:rPr>
+        <w:t xml:space="preserve">3 </w:t>
+      </w:r>
+      <w:r>
+        <w:rPr>
+          <w:b w:val="false"/>
+          <w:bCs w:val="false"/>
+          <w:lang w:val="lt-LT"/>
+        </w:rPr>
+        <w:t xml:space="preserve">adresavimo rėžimus: </w:t>
+      </w:r>
+      <w:r>
+        <w:rPr/>
+        <w:t>offset, pre-indexed, post-indexed.</w:t>
+      </w:r>
+    </w:p>
+    <w:p>
+      <w:pPr>
+        <w:pStyle w:val="Normal"/>
+        <w:bidi w:val="0"/>
+        <w:jc w:val="start"/>
+        <w:rPr/>
+      </w:pPr>
+      <w:r>
+        <w:rPr/>
+        <w:t xml:space="preserve">POWERPC turi </w:t>
+      </w:r>
+      <w:r>
+        <w:rPr>
+          <w:lang w:val="en-US"/>
+        </w:rPr>
+        <w:t>little-endian ir big-endian adresavimo r</w:t>
+      </w:r>
+      <w:r>
+        <w:rPr>
+          <w:lang w:val="lt-LT"/>
+        </w:rPr>
+        <w:t>ėžimus.</w:t>
+      </w:r>
+    </w:p>
+    <w:p>
+      <w:pPr>
+        <w:pStyle w:val="Normal"/>
+        <w:bidi w:val="0"/>
+        <w:jc w:val="start"/>
+        <w:rPr>
+          <w:lang w:val="lt-LT"/>
+        </w:rPr>
+      </w:pPr>
+      <w:r>
+        <w:rPr>
+          <w:lang w:val="lt-LT"/>
+        </w:rPr>
+      </w:r>
+    </w:p>
+    <w:p>
+      <w:pPr>
+        <w:pStyle w:val="Normal"/>
+        <w:bidi w:val="0"/>
+        <w:jc w:val="start"/>
+        <w:rPr/>
+      </w:pPr>
+      <w:r>
+        <w:rPr/>
+        <w:t xml:space="preserve">Šaltiniai: </w:t>
+      </w:r>
+    </w:p>
+    <w:p>
+      <w:pPr>
+        <w:pStyle w:val="Normal"/>
+        <w:bidi w:val="0"/>
+        <w:jc w:val="start"/>
+        <w:rPr/>
+      </w:pPr>
+      <w:hyperlink r:id="rId12">
+        <w:r>
+          <w:rPr>
+            <w:rStyle w:val="Hyperlink"/>
+          </w:rPr>
+          <w:t>http://www.home.marutan.net/arcemdocs/ARM-ARM-RevB.pdf</w:t>
+        </w:r>
+      </w:hyperlink>
+    </w:p>
+    <w:p>
+      <w:pPr>
+        <w:pStyle w:val="Normal"/>
+        <w:bidi w:val="0"/>
+        <w:jc w:val="start"/>
+        <w:rPr/>
+      </w:pPr>
+      <w:hyperlink r:id="rId13">
+        <w:r>
+          <w:rPr>
+            <w:rStyle w:val="Hyperlink"/>
+          </w:rPr>
+          <w:t>https://arcb.csc.ncsu.edu/~mueller/cluster/ps3/SDK3.0/docs/arch/PPC_Vers202_Book1_public.pdf</w:t>
+        </w:r>
+      </w:hyperlink>
+    </w:p>
+    <w:p>
+      <w:pPr>
+        <w:pStyle w:val="Normal"/>
+        <w:bidi w:val="0"/>
+        <w:jc w:val="start"/>
+        <w:rPr>
+          <w:b/>
+          <w:bCs/>
+        </w:rPr>
+      </w:pPr>
+      <w:r>
+        <w:rPr>
+          <w:b/>
+          <w:bCs/>
+        </w:rPr>
+      </w:r>
+    </w:p>
+    <w:p>
+      <w:pPr>
+        <w:pStyle w:val="Normal"/>
+        <w:bidi w:val="0"/>
+        <w:jc w:val="start"/>
         <w:rPr/>
       </w:pPr>
       <w:r>
@@ -1987,6 +2199,102 @@
         <w:pStyle w:val="Normal"/>
         <w:bidi w:val="0"/>
         <w:jc w:val="start"/>
+        <w:rPr>
+          <w:b/>
+          <w:bCs/>
+        </w:rPr>
+      </w:pPr>
+      <w:r>
+        <w:rPr>
+          <w:b/>
+          <w:bCs/>
+        </w:rPr>
+      </w:r>
+    </w:p>
+    <w:p>
+      <w:pPr>
+        <w:pStyle w:val="Normal"/>
+        <w:bidi w:val="0"/>
+        <w:jc w:val="start"/>
+        <w:rPr>
+          <w:b w:val="false"/>
+          <w:bCs w:val="false"/>
+        </w:rPr>
+      </w:pPr>
+      <w:r>
+        <w:rPr>
+          <w:b w:val="false"/>
+          <w:bCs w:val="false"/>
+        </w:rPr>
+        <w:t>Abi architektūros neturi I/O instrukcijų.</w:t>
+      </w:r>
+    </w:p>
+    <w:p>
+      <w:pPr>
+        <w:pStyle w:val="Normal"/>
+        <w:bidi w:val="0"/>
+        <w:jc w:val="start"/>
+        <w:rPr>
+          <w:b w:val="false"/>
+          <w:bCs w:val="false"/>
+        </w:rPr>
+      </w:pPr>
+      <w:r>
+        <w:rPr>
+          <w:b w:val="false"/>
+          <w:bCs w:val="false"/>
+        </w:rPr>
+      </w:r>
+    </w:p>
+    <w:p>
+      <w:pPr>
+        <w:pStyle w:val="Normal"/>
+        <w:bidi w:val="0"/>
+        <w:jc w:val="start"/>
+        <w:rPr/>
+      </w:pPr>
+      <w:r>
+        <w:rPr/>
+        <w:t xml:space="preserve">Šaltiniai: </w:t>
+      </w:r>
+    </w:p>
+    <w:p>
+      <w:pPr>
+        <w:pStyle w:val="Normal"/>
+        <w:bidi w:val="0"/>
+        <w:jc w:val="start"/>
+        <w:rPr/>
+      </w:pPr>
+      <w:hyperlink r:id="rId14">
+        <w:r>
+          <w:rPr>
+            <w:rStyle w:val="Hyperlink"/>
+          </w:rPr>
+          <w:t>http://www.home.marutan.net/arcemdocs/ARM-ARM-RevB.pdf</w:t>
+        </w:r>
+      </w:hyperlink>
+    </w:p>
+    <w:p>
+      <w:pPr>
+        <w:pStyle w:val="Normal"/>
+        <w:bidi w:val="0"/>
+        <w:jc w:val="start"/>
+        <w:rPr/>
+      </w:pPr>
+      <w:hyperlink r:id="rId15">
+        <w:r>
+          <w:rPr>
+            <w:rStyle w:val="Hyperlink"/>
+          </w:rPr>
+          <w:t>https://arcb.csc.ncsu.edu/~mueller/cluster/ps3/SDK3.0/docs/arch/PPC_Vers202_Book1_public.pdf</w:t>
+        </w:r>
+      </w:hyperlink>
+    </w:p>
+    <w:p>
+      <w:pPr>
+        <w:pStyle w:val="Normal"/>
+        <w:bidi w:val="0"/>
+        <w:jc w:val="start"/>
         <w:rPr/>
       </w:pPr>
       <w:r>
@@ -2048,6 +2356,102 @@
         <w:pStyle w:val="Normal"/>
         <w:bidi w:val="0"/>
         <w:jc w:val="start"/>
+        <w:rPr>
+          <w:b/>
+          <w:bCs/>
+        </w:rPr>
+      </w:pPr>
+      <w:r>
+        <w:rPr>
+          <w:b/>
+          <w:bCs/>
+        </w:rPr>
+      </w:r>
+    </w:p>
+    <w:p>
+      <w:pPr>
+        <w:pStyle w:val="Normal"/>
+        <w:bidi w:val="0"/>
+        <w:jc w:val="start"/>
+        <w:rPr>
+          <w:b w:val="false"/>
+          <w:bCs w:val="false"/>
+        </w:rPr>
+      </w:pPr>
+      <w:r>
+        <w:rPr>
+          <w:b w:val="false"/>
+          <w:bCs w:val="false"/>
+        </w:rPr>
+        <w:t>Abiejose architektūrose palaikomi pertraukimai</w:t>
+      </w:r>
+    </w:p>
+    <w:p>
+      <w:pPr>
+        <w:pStyle w:val="Normal"/>
+        <w:bidi w:val="0"/>
+        <w:jc w:val="start"/>
+        <w:rPr>
+          <w:b w:val="false"/>
+          <w:bCs w:val="false"/>
+        </w:rPr>
+      </w:pPr>
+      <w:r>
+        <w:rPr>
+          <w:b w:val="false"/>
+          <w:bCs w:val="false"/>
+        </w:rPr>
+      </w:r>
+    </w:p>
+    <w:p>
+      <w:pPr>
+        <w:pStyle w:val="Normal"/>
+        <w:bidi w:val="0"/>
+        <w:jc w:val="start"/>
+        <w:rPr/>
+      </w:pPr>
+      <w:r>
+        <w:rPr/>
+        <w:t xml:space="preserve">Šaltiniai: </w:t>
+      </w:r>
+    </w:p>
+    <w:p>
+      <w:pPr>
+        <w:pStyle w:val="Normal"/>
+        <w:bidi w:val="0"/>
+        <w:jc w:val="start"/>
+        <w:rPr/>
+      </w:pPr>
+      <w:hyperlink r:id="rId16">
+        <w:r>
+          <w:rPr>
+            <w:rStyle w:val="Hyperlink"/>
+          </w:rPr>
+          <w:t>http://www.home.marutan.net/arcemdocs/ARM-ARM-RevB.pdf</w:t>
+        </w:r>
+      </w:hyperlink>
+    </w:p>
+    <w:p>
+      <w:pPr>
+        <w:pStyle w:val="Normal"/>
+        <w:bidi w:val="0"/>
+        <w:jc w:val="start"/>
+        <w:rPr/>
+      </w:pPr>
+      <w:hyperlink r:id="rId17">
+        <w:r>
+          <w:rPr>
+            <w:rStyle w:val="Hyperlink"/>
+          </w:rPr>
+          <w:t>https://arcb.csc.ncsu.edu/~mueller/cluster/ps3/SDK3.0/docs/arch/PPC_Vers202_Book1_public.pdf</w:t>
+        </w:r>
+      </w:hyperlink>
+    </w:p>
+    <w:p>
+      <w:pPr>
+        <w:pStyle w:val="Normal"/>
+        <w:bidi w:val="0"/>
+        <w:jc w:val="start"/>
         <w:rPr/>
       </w:pPr>
       <w:r>
@@ -2583,7 +2987,7 @@
       </w:r>
     </w:p>
     <w:sectPr>
-      <w:footerReference w:type="default" r:id="rId12"/>
+      <w:footerReference w:type="default" r:id="rId18"/>
       <w:type w:val="nextPage"/>
       <w:pgSz w:w="11906" w:h="16838"/>
       <w:pgMar w:left="1134" w:right="1134" w:gutter="0" w:header="0" w:top="1134" w:footer="1134" w:bottom="1693"/>
@@ -2651,6 +3055,13 @@
     <w:name w:val="Hyperlink"/>
     <w:rPr>
       <w:color w:val="000080"/>
+      <w:u w:val="single"/>
+    </w:rPr>
+  </w:style>
+  <w:style w:type="character" w:styleId="FollowedHyperlink">
+    <w:name w:val="FollowedHyperlink"/>
+    <w:rPr>
+      <w:color w:val="800000"/>
       <w:u w:val="single"/>
     </w:rPr>
   </w:style>

</xml_diff>

<commit_message>
atsakiau į dar vieną klausimą
</commit_message>
<xml_diff>
--- a/ARMv3_POWERPC.docx
+++ b/ARMv3_POWERPC.docx
@@ -2383,7 +2383,7 @@
           <w:b w:val="false"/>
           <w:bCs w:val="false"/>
         </w:rPr>
-        <w:t>Abiejose architektūrose palaikomi pertraukimai</w:t>
+        <w:t>Abiejose architektūrose palaikomi pertraukimai.</w:t>
       </w:r>
     </w:p>
     <w:p>
@@ -2603,6 +2603,292 @@
         <w:pStyle w:val="Normal"/>
         <w:bidi w:val="0"/>
         <w:jc w:val="start"/>
+        <w:rPr>
+          <w:b/>
+          <w:bCs/>
+        </w:rPr>
+      </w:pPr>
+      <w:r>
+        <w:rPr>
+          <w:b/>
+          <w:bCs/>
+        </w:rPr>
+      </w:r>
+    </w:p>
+    <w:p>
+      <w:pPr>
+        <w:pStyle w:val="Normal"/>
+        <w:bidi w:val="0"/>
+        <w:jc w:val="start"/>
+        <w:rPr>
+          <w:b w:val="false"/>
+          <w:bCs w:val="false"/>
+          <w:lang w:val="en-US"/>
+        </w:rPr>
+      </w:pPr>
+      <w:r>
+        <w:rPr>
+          <w:b w:val="false"/>
+          <w:bCs w:val="false"/>
+          <w:lang w:val="en-US"/>
+        </w:rPr>
+        <w:t xml:space="preserve">ARMv3 </w:t>
+      </w:r>
+      <w:r>
+        <w:rPr>
+          <w:b w:val="false"/>
+          <w:bCs w:val="false"/>
+          <w:lang w:val="lt-LT"/>
+        </w:rPr>
+        <w:t>palaikomi sveikieji skaičiai</w:t>
+      </w:r>
+      <w:r>
+        <w:rPr>
+          <w:b w:val="false"/>
+          <w:bCs w:val="false"/>
+          <w:lang w:val="en-US"/>
+        </w:rPr>
+        <w:t>:</w:t>
+      </w:r>
+    </w:p>
+    <w:p>
+      <w:pPr>
+        <w:pStyle w:val="Normal"/>
+        <w:bidi w:val="0"/>
+        <w:jc w:val="start"/>
+        <w:rPr>
+          <w:b w:val="false"/>
+          <w:bCs w:val="false"/>
+        </w:rPr>
+      </w:pPr>
+      <w:r>
+        <w:rPr>
+          <w:b w:val="false"/>
+          <w:bCs w:val="false"/>
+        </w:rPr>
+        <w:t>Byte</w:t>
+      </w:r>
+      <w:r>
+        <w:rPr>
+          <w:b w:val="false"/>
+          <w:bCs w:val="false"/>
+        </w:rPr>
+        <w:t xml:space="preserve"> </w:t>
+      </w:r>
+      <w:r>
+        <w:rPr>
+          <w:b w:val="false"/>
+          <w:bCs w:val="false"/>
+        </w:rPr>
+        <w:t>(</w:t>
+      </w:r>
+      <w:r>
+        <w:rPr>
+          <w:b w:val="false"/>
+          <w:bCs w:val="false"/>
+        </w:rPr>
+        <w:t>8 bit</w:t>
+      </w:r>
+      <w:r>
+        <w:rPr>
+          <w:b w:val="false"/>
+          <w:bCs w:val="false"/>
+          <w:lang w:val="lt-LT"/>
+        </w:rPr>
+        <w:t>ų),</w:t>
+      </w:r>
+      <w:r>
+        <w:rPr>
+          <w:b w:val="false"/>
+          <w:bCs w:val="false"/>
+        </w:rPr>
+        <w:t xml:space="preserve"> Halfword </w:t>
+      </w:r>
+      <w:r>
+        <w:rPr>
+          <w:b w:val="false"/>
+          <w:bCs w:val="false"/>
+        </w:rPr>
+        <w:t>(</w:t>
+      </w:r>
+      <w:r>
+        <w:rPr>
+          <w:b w:val="false"/>
+          <w:bCs w:val="false"/>
+        </w:rPr>
+        <w:t>16 bit</w:t>
+      </w:r>
+      <w:r>
+        <w:rPr>
+          <w:b w:val="false"/>
+          <w:bCs w:val="false"/>
+        </w:rPr>
+        <w:t xml:space="preserve">ų), </w:t>
+      </w:r>
+      <w:r>
+        <w:rPr>
+          <w:b w:val="false"/>
+          <w:bCs w:val="false"/>
+        </w:rPr>
+        <w:t xml:space="preserve">Word </w:t>
+      </w:r>
+      <w:r>
+        <w:rPr>
+          <w:b w:val="false"/>
+          <w:bCs w:val="false"/>
+        </w:rPr>
+        <w:t>(</w:t>
+      </w:r>
+      <w:r>
+        <w:rPr>
+          <w:b w:val="false"/>
+          <w:bCs w:val="false"/>
+        </w:rPr>
+        <w:t>32 bit</w:t>
+      </w:r>
+      <w:r>
+        <w:rPr>
+          <w:b w:val="false"/>
+          <w:bCs w:val="false"/>
+        </w:rPr>
+        <w:t>ų).</w:t>
+      </w:r>
+    </w:p>
+    <w:p>
+      <w:pPr>
+        <w:pStyle w:val="Normal"/>
+        <w:bidi w:val="0"/>
+        <w:jc w:val="start"/>
+        <w:rPr>
+          <w:b w:val="false"/>
+          <w:bCs w:val="false"/>
+        </w:rPr>
+      </w:pPr>
+      <w:r>
+        <w:rPr>
+          <w:b w:val="false"/>
+          <w:bCs w:val="false"/>
+        </w:rPr>
+      </w:r>
+    </w:p>
+    <w:p>
+      <w:pPr>
+        <w:pStyle w:val="Normal"/>
+        <w:bidi w:val="0"/>
+        <w:jc w:val="start"/>
+        <w:rPr>
+          <w:b w:val="false"/>
+          <w:bCs w:val="false"/>
+        </w:rPr>
+      </w:pPr>
+      <w:r>
+        <w:rPr>
+          <w:b w:val="false"/>
+          <w:bCs w:val="false"/>
+        </w:rPr>
+        <w:t xml:space="preserve">POWERPC  palaiko </w:t>
+      </w:r>
+      <w:r>
+        <w:rPr>
+          <w:b w:val="false"/>
+          <w:bCs w:val="false"/>
+          <w:lang w:val="en-US"/>
+        </w:rPr>
+        <w:t xml:space="preserve">8, 16, 32 </w:t>
+      </w:r>
+      <w:r>
+        <w:rPr>
+          <w:b w:val="false"/>
+          <w:bCs w:val="false"/>
+          <w:lang w:val="lt-LT"/>
+        </w:rPr>
+        <w:t>bitų sveikuosius skaičius ir turi</w:t>
+      </w:r>
+      <w:r>
+        <w:rPr>
+          <w:b w:val="false"/>
+          <w:bCs w:val="false"/>
+        </w:rPr>
+        <w:t xml:space="preserve"> slankiojo kablelio palaikymą.</w:t>
+      </w:r>
+    </w:p>
+    <w:p>
+      <w:pPr>
+        <w:pStyle w:val="Normal"/>
+        <w:bidi w:val="0"/>
+        <w:jc w:val="start"/>
+        <w:rPr>
+          <w:b w:val="false"/>
+          <w:bCs w:val="false"/>
+        </w:rPr>
+      </w:pPr>
+      <w:r>
+        <w:rPr>
+          <w:b w:val="false"/>
+          <w:bCs w:val="false"/>
+        </w:rPr>
+      </w:r>
+    </w:p>
+    <w:p>
+      <w:pPr>
+        <w:pStyle w:val="Normal"/>
+        <w:bidi w:val="0"/>
+        <w:jc w:val="start"/>
+        <w:rPr/>
+      </w:pPr>
+      <w:r>
+        <w:rPr/>
+        <w:t xml:space="preserve">Šaltiniai: </w:t>
+      </w:r>
+    </w:p>
+    <w:p>
+      <w:pPr>
+        <w:pStyle w:val="Normal"/>
+        <w:bidi w:val="0"/>
+        <w:jc w:val="start"/>
+        <w:rPr/>
+      </w:pPr>
+      <w:hyperlink r:id="rId18">
+        <w:r>
+          <w:rPr>
+            <w:rStyle w:val="Hyperlink"/>
+          </w:rPr>
+          <w:t>http://www.home.marutan.net/arcemdocs/ARM-ARM-RevB.pdf</w:t>
+        </w:r>
+      </w:hyperlink>
+    </w:p>
+    <w:p>
+      <w:pPr>
+        <w:pStyle w:val="Normal"/>
+        <w:bidi w:val="0"/>
+        <w:jc w:val="start"/>
+        <w:rPr/>
+      </w:pPr>
+      <w:hyperlink r:id="rId19">
+        <w:r>
+          <w:rPr>
+            <w:rStyle w:val="Hyperlink"/>
+          </w:rPr>
+          <w:t>https://arcb.csc.ncsu.edu/~mueller/cluster/ps3/SDK3.0/docs/arch/PPC_Vers202_Book1_public.pdf</w:t>
+        </w:r>
+      </w:hyperlink>
+    </w:p>
+    <w:p>
+      <w:pPr>
+        <w:pStyle w:val="Normal"/>
+        <w:bidi w:val="0"/>
+        <w:jc w:val="start"/>
+        <w:rPr/>
+      </w:pPr>
+      <w:r>
+        <w:rPr/>
+      </w:r>
+    </w:p>
+    <w:p>
+      <w:pPr>
+        <w:pStyle w:val="Normal"/>
+        <w:bidi w:val="0"/>
+        <w:jc w:val="start"/>
         <w:rPr/>
       </w:pPr>
       <w:r>
@@ -2987,7 +3273,7 @@
       </w:r>
     </w:p>
     <w:sectPr>
-      <w:footerReference w:type="default" r:id="rId18"/>
+      <w:footerReference w:type="default" r:id="rId20"/>
       <w:type w:val="nextPage"/>
       <w:pgSz w:w="11906" w:h="16838"/>
       <w:pgMar w:left="1134" w:right="1134" w:gutter="0" w:header="0" w:top="1134" w:footer="1134" w:bottom="1693"/>

</xml_diff>